<commit_message>
chores(docs) Update journal de travail, rapport
</commit_message>
<xml_diff>
--- a/doc/Rapport de projet.docx
+++ b/doc/Rapport de projet.docx
@@ -3845,6 +3845,12 @@
           <w:t>Snyk</w:t>
         </w:r>
       </w:hyperlink>
+      <w:r>
+        <w:t xml:space="preserve"> </w:t>
+      </w:r>
+      <w:r>
+        <w:t>Détection des CVE</w:t>
+      </w:r>
     </w:p>
     <w:p>
       <w:pPr>
@@ -3862,6 +3868,12 @@
           <w:t>SonarQube</w:t>
         </w:r>
       </w:hyperlink>
+      <w:r>
+        <w:t xml:space="preserve"> </w:t>
+      </w:r>
+      <w:r>
+        <w:t>Analyse code + sécurité + qualité.</w:t>
+      </w:r>
     </w:p>
     <w:p>
       <w:pPr>
@@ -3887,37 +3899,88 @@
         <w:rPr>
           <w:lang w:val="en-US"/>
         </w:rPr>
-        <w:t xml:space="preserve">, comprend : </w:t>
-      </w:r>
-      <w:r>
+        <w:t xml:space="preserve">, </w:t>
+      </w:r>
+    </w:p>
+    <w:p>
+      <w:pPr>
+        <w:pStyle w:val="Corpsdetexte"/>
+        <w:numPr>
+          <w:ilvl w:val="1"/>
+          <w:numId w:val="49"/>
+        </w:numPr>
         <w:rPr>
           <w:lang w:val="en-US"/>
         </w:rPr>
-        <w:t>CodeQL</w:t>
-      </w:r>
+      </w:pPr>
       <w:r>
         <w:rPr>
           <w:lang w:val="en-US"/>
         </w:rPr>
-        <w:t xml:space="preserve">, </w:t>
-      </w:r>
-      <w:r>
+        <w:t xml:space="preserve">CodeQL, </w:t>
+      </w:r>
+    </w:p>
+    <w:p>
+      <w:pPr>
+        <w:pStyle w:val="Corpsdetexte"/>
+        <w:numPr>
+          <w:ilvl w:val="1"/>
+          <w:numId w:val="49"/>
+        </w:numPr>
         <w:rPr>
           <w:lang w:val="en-US"/>
         </w:rPr>
-        <w:t>Dependabot</w:t>
-      </w:r>
+      </w:pPr>
       <w:r>
         <w:rPr>
           <w:lang w:val="en-US"/>
         </w:rPr>
-        <w:t xml:space="preserve">, </w:t>
-      </w:r>
-      <w:r>
+        <w:t xml:space="preserve">Dependabot, </w:t>
+      </w:r>
+      <w:r>
+        <w:t>dépendances PHP + JS</w:t>
+      </w:r>
+    </w:p>
+    <w:p>
+      <w:pPr>
+        <w:pStyle w:val="Corpsdetexte"/>
+        <w:numPr>
+          <w:ilvl w:val="1"/>
+          <w:numId w:val="49"/>
+        </w:numPr>
         <w:rPr>
           <w:lang w:val="en-US"/>
         </w:rPr>
-        <w:t>Advanced Secret Scanning</w:t>
+      </w:pPr>
+      <w:r>
+        <w:rPr>
+          <w:lang w:val="en-US"/>
+        </w:rPr>
+        <w:t>Advanced Secret</w:t>
+      </w:r>
+      <w:r>
+        <w:rPr>
+          <w:lang w:val="en-US"/>
+        </w:rPr>
+        <w:t>,</w:t>
+      </w:r>
+      <w:r>
+        <w:rPr>
+          <w:lang w:val="en-US"/>
+        </w:rPr>
+        <w:t xml:space="preserve"> Scanning</w:t>
+      </w:r>
+      <w:r>
+        <w:rPr>
+          <w:lang w:val="en-US"/>
+        </w:rPr>
+        <w:t xml:space="preserve"> </w:t>
+      </w:r>
+      <w:r>
+        <w:rPr>
+          <w:lang w:val="en-US"/>
+        </w:rPr>
+        <w:t>Détection de secrets</w:t>
       </w:r>
     </w:p>
     <w:p>
@@ -3936,6 +3999,12 @@
           <w:t>DeepSource</w:t>
         </w:r>
       </w:hyperlink>
+      <w:r>
+        <w:t xml:space="preserve"> </w:t>
+      </w:r>
+      <w:r>
+        <w:t>PHP + JS</w:t>
+      </w:r>
     </w:p>
     <w:p>
       <w:pPr>
@@ -3954,21 +4023,7 @@
             <w:rStyle w:val="Lienhypertexte"/>
             <w:lang w:val="de-CH"/>
           </w:rPr>
-          <w:t>T</w:t>
-        </w:r>
-        <w:r>
-          <w:rPr>
-            <w:rStyle w:val="Lienhypertexte"/>
-            <w:lang w:val="de-CH"/>
-          </w:rPr>
-          <w:t>ruffleho</w:t>
-        </w:r>
-        <w:r>
-          <w:rPr>
-            <w:rStyle w:val="Lienhypertexte"/>
-            <w:lang w:val="de-CH"/>
-          </w:rPr>
-          <w:t>g</w:t>
+          <w:t>Trufflehog</w:t>
         </w:r>
       </w:hyperlink>
       <w:r>
@@ -3976,6 +4031,12 @@
           <w:lang w:val="de-CH"/>
         </w:rPr>
         <w:t xml:space="preserve"> </w:t>
+      </w:r>
+      <w:r>
+        <w:rPr>
+          <w:lang w:val="en-US"/>
+        </w:rPr>
+        <w:t>Détection de secrets</w:t>
       </w:r>
     </w:p>
     <w:p>
@@ -4004,6 +4065,12 @@
         </w:rPr>
         <w:t xml:space="preserve"> </w:t>
       </w:r>
+      <w:r>
+        <w:rPr>
+          <w:lang w:val="en-US"/>
+        </w:rPr>
+        <w:t>Détection de secrets</w:t>
+      </w:r>
     </w:p>
     <w:p>
       <w:pPr>
@@ -4022,9 +4089,29 @@
             <w:rStyle w:val="Lienhypertexte"/>
             <w:lang w:val="en-US"/>
           </w:rPr>
-          <w:t>Trivy</w:t>
+          <w:t>Tri</w:t>
+        </w:r>
+        <w:r>
+          <w:rPr>
+            <w:rStyle w:val="Lienhypertexte"/>
+            <w:lang w:val="en-US"/>
+          </w:rPr>
+          <w:t>v</w:t>
+        </w:r>
+        <w:r>
+          <w:rPr>
+            <w:rStyle w:val="Lienhypertexte"/>
+            <w:lang w:val="en-US"/>
+          </w:rPr>
+          <w:t>y</w:t>
         </w:r>
       </w:hyperlink>
+      <w:r>
+        <w:t xml:space="preserve">, </w:t>
+      </w:r>
+      <w:r>
+        <w:t>Analyse images Docker</w:t>
+      </w:r>
     </w:p>
     <w:p>
       <w:pPr>
@@ -4037,6 +4124,112 @@
           <w:lang w:val="en-US"/>
         </w:rPr>
       </w:pPr>
+      <w:hyperlink r:id="rId19" w:history="1">
+        <w:r>
+          <w:rPr>
+            <w:rStyle w:val="Lienhypertexte"/>
+          </w:rPr>
+          <w:t>PHPStan</w:t>
+        </w:r>
+      </w:hyperlink>
+      <w:r>
+        <w:t xml:space="preserve"> / </w:t>
+      </w:r>
+      <w:hyperlink r:id="rId20" w:history="1">
+        <w:r>
+          <w:rPr>
+            <w:rStyle w:val="Lienhypertexte"/>
+          </w:rPr>
+          <w:t>Larastan</w:t>
+        </w:r>
+      </w:hyperlink>
+      <w:r>
+        <w:t xml:space="preserve"> </w:t>
+      </w:r>
+      <w:r>
+        <w:t>PHP</w:t>
+      </w:r>
+      <w:r>
+        <w:t>/Laravel</w:t>
+      </w:r>
+    </w:p>
+    <w:p>
+      <w:pPr>
+        <w:pStyle w:val="Corpsdetexte"/>
+        <w:numPr>
+          <w:ilvl w:val="0"/>
+          <w:numId w:val="49"/>
+        </w:numPr>
+        <w:rPr>
+          <w:lang w:val="en-US"/>
+        </w:rPr>
+      </w:pPr>
+      <w:hyperlink r:id="rId21" w:history="1">
+        <w:r>
+          <w:rPr>
+            <w:rStyle w:val="Lienhypertexte"/>
+          </w:rPr>
+          <w:t>Hadolint</w:t>
+        </w:r>
+      </w:hyperlink>
+      <w:r>
+        <w:t xml:space="preserve"> </w:t>
+      </w:r>
+      <w:r>
+        <w:t>Linter pour Dockerfile</w:t>
+      </w:r>
+    </w:p>
+    <w:p>
+      <w:pPr>
+        <w:pStyle w:val="Corpsdetexte"/>
+        <w:numPr>
+          <w:ilvl w:val="0"/>
+          <w:numId w:val="49"/>
+        </w:numPr>
+        <w:rPr>
+          <w:lang w:val="en-US"/>
+        </w:rPr>
+      </w:pPr>
+      <w:hyperlink r:id="rId22" w:history="1">
+        <w:r>
+          <w:rPr>
+            <w:rStyle w:val="Lienhypertexte"/>
+          </w:rPr>
+          <w:t>ESLint</w:t>
+        </w:r>
+      </w:hyperlink>
+      <w:r>
+        <w:t xml:space="preserve"> </w:t>
+      </w:r>
+      <w:r>
+        <w:t>JS/TS</w:t>
+      </w:r>
+    </w:p>
+    <w:p>
+      <w:pPr>
+        <w:pStyle w:val="Corpsdetexte"/>
+        <w:numPr>
+          <w:ilvl w:val="0"/>
+          <w:numId w:val="49"/>
+        </w:numPr>
+        <w:rPr>
+          <w:lang w:val="en-US"/>
+        </w:rPr>
+      </w:pPr>
+      <w:r>
+        <w:t>Composer Audit</w:t>
+      </w:r>
+      <w:r>
+        <w:t xml:space="preserve"> / npm audit</w:t>
+      </w:r>
+    </w:p>
+    <w:p>
+      <w:pPr>
+        <w:pStyle w:val="Corpsdetexte"/>
+        <w:rPr>
+          <w:lang w:val="en-US"/>
+        </w:rPr>
+      </w:pPr>
     </w:p>
     <w:p>
       <w:pPr>
@@ -4054,7 +4247,6 @@
     </w:p>
     <w:p>
       <w:pPr>
-        <w:ind w:left="567"/>
         <w:rPr>
           <w:lang w:val="en-US"/>
         </w:rPr>
@@ -4063,122 +4255,7 @@
         <w:rPr>
           <w:lang w:val="en-US"/>
         </w:rPr>
-        <w:t xml:space="preserve">Trufflehog: </w:t>
-      </w:r>
-    </w:p>
-    <w:p>
-      <w:pPr>
-        <w:ind w:left="567"/>
-        <w:rPr>
-          <w:lang w:val="en-US"/>
-        </w:rPr>
-      </w:pPr>
-      <w:r>
-        <w:rPr>
-          <w:lang w:val="en-US"/>
-        </w:rPr>
-        <w:t xml:space="preserve">docker run --rm -it -v "%cd:/=\%:/pwd" trufflesecurity/trufflehog:latest github --repo </w:t>
-      </w:r>
-      <w:hyperlink r:id="rId19" w:history="1">
-        <w:r>
-          <w:rPr>
-            <w:rStyle w:val="Lienhypertexte"/>
-            <w:lang w:val="en-US"/>
-          </w:rPr>
-          <w:t>https://github.com/Fbrend23/pm2etml-apps</w:t>
-        </w:r>
-      </w:hyperlink>
-    </w:p>
-    <w:p>
-      <w:pPr>
-        <w:ind w:left="567"/>
-        <w:rPr>
-          <w:lang w:val="en-US"/>
-        </w:rPr>
-      </w:pPr>
-    </w:p>
-    <w:p>
-      <w:pPr>
-        <w:ind w:left="567"/>
-      </w:pPr>
-      <w:r>
-        <w:t>DeepSource: Ajouter un repo d</w:t>
-      </w:r>
-      <w:r>
-        <w:t>irectement depuis le site</w:t>
-      </w:r>
-    </w:p>
-    <w:p>
-      <w:pPr>
-        <w:ind w:left="567"/>
-      </w:pPr>
-    </w:p>
-    <w:p>
-      <w:pPr>
-        <w:ind w:left="567"/>
-      </w:pPr>
-      <w:r>
-        <w:t xml:space="preserve">SonarQube : </w:t>
-      </w:r>
-      <w:hyperlink r:id="rId20" w:history="1">
-        <w:r>
-          <w:rPr>
-            <w:rStyle w:val="Lienhypertexte"/>
-          </w:rPr>
-          <w:t>Extension</w:t>
-        </w:r>
-      </w:hyperlink>
-      <w:r>
-        <w:t xml:space="preserve"> VS code à installer </w:t>
-      </w:r>
-      <w:r>
-        <w:t xml:space="preserve">et analyse depuis le </w:t>
-      </w:r>
-      <w:hyperlink r:id="rId21" w:history="1">
-        <w:r>
-          <w:rPr>
-            <w:rStyle w:val="Lienhypertexte"/>
-          </w:rPr>
-          <w:t>site</w:t>
-        </w:r>
-      </w:hyperlink>
-    </w:p>
-    <w:p>
-      <w:pPr>
-        <w:ind w:left="567"/>
-      </w:pPr>
-    </w:p>
-    <w:p>
-      <w:pPr>
-        <w:ind w:left="567"/>
-      </w:pPr>
-      <w:r>
-        <w:t>Snyk : Ajouter un repo directement depuis le site</w:t>
-      </w:r>
-    </w:p>
-    <w:p>
-      <w:pPr>
-        <w:ind w:left="567"/>
-      </w:pPr>
-    </w:p>
-    <w:p>
-      <w:pPr>
-        <w:ind w:left="567"/>
-        <w:rPr>
-          <w:lang w:val="en-US"/>
-        </w:rPr>
-      </w:pPr>
-      <w:r>
-        <w:rPr>
-          <w:lang w:val="en-US"/>
-        </w:rPr>
-        <w:t>Github Security : Configurer l’onglet Security d</w:t>
-      </w:r>
-      <w:r>
-        <w:rPr>
-          <w:lang w:val="en-US"/>
-        </w:rPr>
-        <w:t>ans le repo github</w:t>
+        <w:br w:type="page"/>
       </w:r>
     </w:p>
     <w:p>
@@ -4203,100 +4280,71 @@
         <w:t>Avantages et inconvenients</w:t>
       </w:r>
     </w:p>
+    <w:p>
+      <w:pPr>
+        <w:pStyle w:val="Titre3"/>
+      </w:pPr>
+      <w:r>
+        <w:t>SCA: Software Composition Analysis</w:t>
+      </w:r>
+      <w:r>
+        <w:t xml:space="preserve"> – Analyse de</w:t>
+      </w:r>
+      <w:r>
+        <w:t>s dépendances</w:t>
+      </w:r>
+    </w:p>
     <w:tbl>
       <w:tblPr>
         <w:tblStyle w:val="Grilledutableau"/>
-        <w:tblW w:w="0" w:type="auto"/>
-        <w:tblInd w:w="1134" w:type="dxa"/>
+        <w:tblW w:w="10348" w:type="dxa"/>
+        <w:tblInd w:w="-572" w:type="dxa"/>
         <w:tblLook w:val="04A0" w:firstRow="1" w:lastRow="0" w:firstColumn="1" w:lastColumn="0" w:noHBand="0" w:noVBand="1"/>
       </w:tblPr>
       <w:tblGrid>
-        <w:gridCol w:w="1749"/>
-        <w:gridCol w:w="1545"/>
-        <w:gridCol w:w="1544"/>
-        <w:gridCol w:w="1544"/>
-        <w:gridCol w:w="1544"/>
+        <w:gridCol w:w="2268"/>
+        <w:gridCol w:w="4949"/>
+        <w:gridCol w:w="3131"/>
       </w:tblGrid>
       <w:tr>
         <w:tc>
           <w:tcPr>
-            <w:tcW w:w="1749" w:type="dxa"/>
+            <w:tcW w:w="2268" w:type="dxa"/>
           </w:tcPr>
           <w:p>
             <w:pPr>
-              <w:pStyle w:val="Retraitcorpsdetexte"/>
+              <w:pStyle w:val="Retraitcorpsdetexte3"/>
               <w:ind w:left="0"/>
-              <w:rPr>
-                <w:lang w:val="en-US"/>
-              </w:rPr>
             </w:pPr>
           </w:p>
         </w:tc>
         <w:tc>
           <w:tcPr>
-            <w:tcW w:w="1545" w:type="dxa"/>
+            <w:tcW w:w="4949" w:type="dxa"/>
           </w:tcPr>
           <w:p>
             <w:pPr>
-              <w:pStyle w:val="Retraitcorpsdetexte"/>
+              <w:pStyle w:val="Retraitcorpsdetexte3"/>
               <w:ind w:left="0"/>
-              <w:rPr>
-                <w:lang w:val="en-US"/>
-              </w:rPr>
+              <w:jc w:val="center"/>
             </w:pPr>
             <w:r>
-              <w:rPr>
-                <w:lang w:val="en-US"/>
-              </w:rPr>
-              <w:t>Domaine</w:t>
+              <w:t>Avantages</w:t>
             </w:r>
           </w:p>
         </w:tc>
         <w:tc>
           <w:tcPr>
-            <w:tcW w:w="1544" w:type="dxa"/>
+            <w:tcW w:w="3131" w:type="dxa"/>
           </w:tcPr>
           <w:p>
             <w:pPr>
-              <w:pStyle w:val="Retraitcorpsdetexte"/>
+              <w:pStyle w:val="Retraitcorpsdetexte3"/>
               <w:ind w:left="0"/>
-              <w:rPr>
-                <w:lang w:val="en-US"/>
-              </w:rPr>
-            </w:pPr>
-          </w:p>
-        </w:tc>
-        <w:tc>
-          <w:tcPr>
-            <w:tcW w:w="1544" w:type="dxa"/>
-          </w:tcPr>
-          <w:p>
-            <w:pPr>
-              <w:pStyle w:val="Retraitcorpsdetexte"/>
-              <w:ind w:left="0"/>
-              <w:rPr>
-                <w:lang w:val="en-US"/>
-              </w:rPr>
-            </w:pPr>
-          </w:p>
-        </w:tc>
-        <w:tc>
-          <w:tcPr>
-            <w:tcW w:w="1544" w:type="dxa"/>
-          </w:tcPr>
-          <w:p>
-            <w:pPr>
-              <w:pStyle w:val="Retraitcorpsdetexte"/>
-              <w:ind w:left="0"/>
-              <w:rPr>
-                <w:lang w:val="en-US"/>
-              </w:rPr>
+              <w:jc w:val="center"/>
             </w:pPr>
             <w:r>
-              <w:rPr>
-                <w:lang w:val="en-US"/>
-              </w:rPr>
-              <w:t>Prix</w:t>
+              <w:t>Inconvenients</w:t>
             </w:r>
           </w:p>
         </w:tc>
@@ -4304,645 +4352,994 @@
       <w:tr>
         <w:tc>
           <w:tcPr>
-            <w:tcW w:w="1749" w:type="dxa"/>
+            <w:tcW w:w="2268" w:type="dxa"/>
           </w:tcPr>
           <w:p>
             <w:pPr>
-              <w:pStyle w:val="Retraitcorpsdetexte"/>
+              <w:pStyle w:val="Retraitcorpsdetexte3"/>
               <w:ind w:left="0"/>
-              <w:rPr>
-                <w:lang w:val="en-US"/>
-              </w:rPr>
             </w:pPr>
             <w:r>
-              <w:rPr>
-                <w:lang w:val="en-US"/>
-              </w:rPr>
+              <w:t>Dependabot</w:t>
+            </w:r>
+          </w:p>
+        </w:tc>
+        <w:tc>
+          <w:tcPr>
+            <w:tcW w:w="4949" w:type="dxa"/>
+          </w:tcPr>
+          <w:p>
+            <w:pPr>
+              <w:pStyle w:val="Retraitcorpsdetexte3"/>
+              <w:ind w:left="0"/>
+            </w:pPr>
+            <w:r>
+              <w:t>Automatique, intégré à GitHub, gratuit</w:t>
+            </w:r>
+          </w:p>
+        </w:tc>
+        <w:tc>
+          <w:tcPr>
+            <w:tcW w:w="3131" w:type="dxa"/>
+          </w:tcPr>
+          <w:p>
+            <w:pPr>
+              <w:pStyle w:val="Retraitcorpsdetexte3"/>
+              <w:ind w:left="0"/>
+            </w:pPr>
+            <w:r>
+              <w:t>Ne détecte pas toutes les vulnérabilités, peut générer beaucoup de pull request</w:t>
+            </w:r>
+          </w:p>
+        </w:tc>
+      </w:tr>
+      <w:tr>
+        <w:tc>
+          <w:tcPr>
+            <w:tcW w:w="2268" w:type="dxa"/>
+          </w:tcPr>
+          <w:p>
+            <w:pPr>
+              <w:pStyle w:val="Retraitcorpsdetexte3"/>
+              <w:ind w:left="0"/>
+            </w:pPr>
+            <w:r>
               <w:t>Snyk</w:t>
             </w:r>
           </w:p>
         </w:tc>
         <w:tc>
           <w:tcPr>
-            <w:tcW w:w="1545" w:type="dxa"/>
+            <w:tcW w:w="4949" w:type="dxa"/>
           </w:tcPr>
           <w:p>
             <w:pPr>
-              <w:pStyle w:val="Retraitcorpsdetexte"/>
+              <w:pStyle w:val="Retraitcorpsdetexte3"/>
               <w:ind w:left="0"/>
-              <w:rPr>
-                <w:lang w:val="en-US"/>
-              </w:rPr>
             </w:pPr>
             <w:r>
-              <w:rPr>
-                <w:lang w:val="en-US"/>
-              </w:rPr>
-              <w:t>SCA</w:t>
+              <w:t>Très complet, corrections automatiques, supporte PHP, JavaScript, Docker</w:t>
             </w:r>
           </w:p>
         </w:tc>
         <w:tc>
           <w:tcPr>
-            <w:tcW w:w="1544" w:type="dxa"/>
+            <w:tcW w:w="3131" w:type="dxa"/>
           </w:tcPr>
           <w:p>
             <w:pPr>
-              <w:pStyle w:val="Retraitcorpsdetexte"/>
+              <w:pStyle w:val="Retraitcorpsdetexte3"/>
               <w:ind w:left="0"/>
-              <w:rPr>
-                <w:lang w:val="en-US"/>
-              </w:rPr>
             </w:pPr>
-          </w:p>
-        </w:tc>
-        <w:tc>
-          <w:tcPr>
-            <w:tcW w:w="1544" w:type="dxa"/>
-          </w:tcPr>
-          <w:p>
-            <w:pPr>
-              <w:pStyle w:val="Retraitcorpsdetexte"/>
-              <w:ind w:left="0"/>
-              <w:rPr>
-                <w:lang w:val="en-US"/>
-              </w:rPr>
-            </w:pPr>
-          </w:p>
-        </w:tc>
-        <w:tc>
-          <w:tcPr>
-            <w:tcW w:w="1544" w:type="dxa"/>
-          </w:tcPr>
-          <w:p>
-            <w:pPr>
-              <w:pStyle w:val="Retraitcorpsdetexte"/>
-              <w:ind w:left="0"/>
-              <w:rPr>
-                <w:lang w:val="en-US"/>
-              </w:rPr>
-            </w:pPr>
+            <w:r>
+              <w:t>Gratuit limité</w:t>
+            </w:r>
           </w:p>
         </w:tc>
       </w:tr>
       <w:tr>
         <w:tc>
           <w:tcPr>
-            <w:tcW w:w="1749" w:type="dxa"/>
+            <w:tcW w:w="2268" w:type="dxa"/>
           </w:tcPr>
           <w:p>
             <w:pPr>
-              <w:pStyle w:val="Retraitcorpsdetexte"/>
+              <w:pStyle w:val="Retraitcorpsdetexte3"/>
               <w:ind w:left="0"/>
-              <w:rPr>
-                <w:lang w:val="en-US"/>
-              </w:rPr>
             </w:pPr>
             <w:r>
-              <w:rPr>
-                <w:lang w:val="en-US"/>
-              </w:rPr>
+              <w:t>Composer Audit</w:t>
+            </w:r>
+          </w:p>
+        </w:tc>
+        <w:tc>
+          <w:tcPr>
+            <w:tcW w:w="4949" w:type="dxa"/>
+          </w:tcPr>
+          <w:p>
+            <w:pPr>
+              <w:pStyle w:val="Retraitcorpsdetexte3"/>
+              <w:ind w:left="0"/>
+            </w:pPr>
+            <w:r>
+              <w:t>Rapide, détection des CVE PHP, intégration simple</w:t>
+            </w:r>
+          </w:p>
+        </w:tc>
+        <w:tc>
+          <w:tcPr>
+            <w:tcW w:w="3131" w:type="dxa"/>
+          </w:tcPr>
+          <w:p>
+            <w:pPr>
+              <w:pStyle w:val="Retraitcorpsdetexte3"/>
+              <w:ind w:left="0"/>
+            </w:pPr>
+            <w:r>
+              <w:t>Que PHP, dépend de la fiabilité des CVE</w:t>
+            </w:r>
+          </w:p>
+        </w:tc>
+      </w:tr>
+      <w:tr>
+        <w:tc>
+          <w:tcPr>
+            <w:tcW w:w="2268" w:type="dxa"/>
+          </w:tcPr>
+          <w:p>
+            <w:pPr>
+              <w:pStyle w:val="Retraitcorpsdetexte3"/>
+              <w:ind w:left="0"/>
+            </w:pPr>
+            <w:r>
+              <w:t>Npm audit</w:t>
+            </w:r>
+          </w:p>
+        </w:tc>
+        <w:tc>
+          <w:tcPr>
+            <w:tcW w:w="4949" w:type="dxa"/>
+          </w:tcPr>
+          <w:p>
+            <w:pPr>
+              <w:pStyle w:val="Retraitcorpsdetexte3"/>
+              <w:ind w:left="0"/>
+            </w:pPr>
+            <w:r>
+              <w:t>Très simple, auto-fix possible</w:t>
+            </w:r>
+          </w:p>
+        </w:tc>
+        <w:tc>
+          <w:tcPr>
+            <w:tcW w:w="3131" w:type="dxa"/>
+          </w:tcPr>
+          <w:p>
+            <w:pPr>
+              <w:pStyle w:val="Retraitcorpsdetexte3"/>
+              <w:ind w:left="0"/>
+            </w:pPr>
+            <w:r>
+              <w:t>Beaucoup de faux positifs</w:t>
+            </w:r>
+          </w:p>
+        </w:tc>
+      </w:tr>
+    </w:tbl>
+    <w:p>
+      <w:pPr>
+        <w:pStyle w:val="Retraitcorpsdetexte"/>
+        <w:ind w:left="0"/>
+      </w:pPr>
+    </w:p>
+    <w:p>
+      <w:pPr>
+        <w:pStyle w:val="Titre3"/>
+      </w:pPr>
+      <w:r>
+        <w:t>SAST: Static Application Security Testing</w:t>
+      </w:r>
+      <w:r>
+        <w:t xml:space="preserve"> – Analyse du code source</w:t>
+      </w:r>
+    </w:p>
+    <w:tbl>
+      <w:tblPr>
+        <w:tblStyle w:val="Grilledutableau"/>
+        <w:tblW w:w="10348" w:type="dxa"/>
+        <w:tblInd w:w="-572" w:type="dxa"/>
+        <w:tblLook w:val="04A0" w:firstRow="1" w:lastRow="0" w:firstColumn="1" w:lastColumn="0" w:noHBand="0" w:noVBand="1"/>
+      </w:tblPr>
+      <w:tblGrid>
+        <w:gridCol w:w="2268"/>
+        <w:gridCol w:w="4949"/>
+        <w:gridCol w:w="3131"/>
+      </w:tblGrid>
+      <w:tr>
+        <w:tc>
+          <w:tcPr>
+            <w:tcW w:w="2268" w:type="dxa"/>
+          </w:tcPr>
+          <w:p>
+            <w:pPr>
+              <w:pStyle w:val="Retraitcorpsdetexte3"/>
+              <w:ind w:left="0"/>
+            </w:pPr>
+          </w:p>
+        </w:tc>
+        <w:tc>
+          <w:tcPr>
+            <w:tcW w:w="4949" w:type="dxa"/>
+          </w:tcPr>
+          <w:p>
+            <w:pPr>
+              <w:pStyle w:val="Retraitcorpsdetexte3"/>
+              <w:ind w:left="0"/>
+              <w:jc w:val="center"/>
+            </w:pPr>
+            <w:r>
+              <w:t>Avantages</w:t>
+            </w:r>
+          </w:p>
+        </w:tc>
+        <w:tc>
+          <w:tcPr>
+            <w:tcW w:w="3131" w:type="dxa"/>
+          </w:tcPr>
+          <w:p>
+            <w:pPr>
+              <w:pStyle w:val="Retraitcorpsdetexte3"/>
+              <w:ind w:left="0"/>
+              <w:jc w:val="center"/>
+            </w:pPr>
+            <w:r>
+              <w:t>Inconvenients</w:t>
+            </w:r>
+          </w:p>
+        </w:tc>
+      </w:tr>
+      <w:tr>
+        <w:tc>
+          <w:tcPr>
+            <w:tcW w:w="2268" w:type="dxa"/>
+          </w:tcPr>
+          <w:p>
+            <w:pPr>
+              <w:pStyle w:val="Retraitcorpsdetexte3"/>
+              <w:ind w:left="0"/>
+            </w:pPr>
+            <w:r>
+              <w:t>DeepSource</w:t>
+            </w:r>
+          </w:p>
+        </w:tc>
+        <w:tc>
+          <w:tcPr>
+            <w:tcW w:w="4949" w:type="dxa"/>
+          </w:tcPr>
+          <w:p>
+            <w:pPr>
+              <w:pStyle w:val="Retraitcorpsdetexte3"/>
+              <w:ind w:left="0"/>
+            </w:pPr>
+            <w:r>
+              <w:t>Installation simple, corrections automatiques, intégré à GitHub</w:t>
+            </w:r>
+          </w:p>
+        </w:tc>
+        <w:tc>
+          <w:tcPr>
+            <w:tcW w:w="3131" w:type="dxa"/>
+          </w:tcPr>
+          <w:p>
+            <w:pPr>
+              <w:pStyle w:val="Retraitcorpsdetexte3"/>
+              <w:ind w:left="0"/>
+            </w:pPr>
+            <w:r>
+              <w:t>Moins puissant que CodeQL, version gratuite limitée</w:t>
+            </w:r>
+          </w:p>
+        </w:tc>
+      </w:tr>
+      <w:tr>
+        <w:tc>
+          <w:tcPr>
+            <w:tcW w:w="2268" w:type="dxa"/>
+          </w:tcPr>
+          <w:p>
+            <w:pPr>
+              <w:pStyle w:val="Retraitcorpsdetexte3"/>
+              <w:ind w:left="0"/>
+            </w:pPr>
+            <w:r>
+              <w:t>PHPStan</w:t>
+            </w:r>
+          </w:p>
+        </w:tc>
+        <w:tc>
+          <w:tcPr>
+            <w:tcW w:w="4949" w:type="dxa"/>
+          </w:tcPr>
+          <w:p>
+            <w:pPr>
+              <w:pStyle w:val="Retraitcorpsdetexte3"/>
+              <w:ind w:left="0"/>
+            </w:pPr>
+            <w:r>
+              <w:t>Analyse profonde PHP, trouve les erreurs logiques</w:t>
+            </w:r>
+          </w:p>
+        </w:tc>
+        <w:tc>
+          <w:tcPr>
+            <w:tcW w:w="3131" w:type="dxa"/>
+          </w:tcPr>
+          <w:p>
+            <w:pPr>
+              <w:pStyle w:val="Retraitcorpsdetexte3"/>
+              <w:ind w:left="0"/>
+            </w:pPr>
+            <w:r>
+              <w:t>Configuration longue, faux positifs</w:t>
+            </w:r>
+          </w:p>
+        </w:tc>
+      </w:tr>
+      <w:tr>
+        <w:tc>
+          <w:tcPr>
+            <w:tcW w:w="2268" w:type="dxa"/>
+          </w:tcPr>
+          <w:p>
+            <w:pPr>
+              <w:pStyle w:val="Retraitcorpsdetexte3"/>
+              <w:ind w:left="0"/>
+            </w:pPr>
+            <w:r>
+              <w:t>ESLint</w:t>
+            </w:r>
+          </w:p>
+        </w:tc>
+        <w:tc>
+          <w:tcPr>
+            <w:tcW w:w="4949" w:type="dxa"/>
+          </w:tcPr>
+          <w:p>
+            <w:pPr>
+              <w:pStyle w:val="Retraitcorpsdetexte3"/>
+              <w:ind w:left="0"/>
+            </w:pPr>
+            <w:r>
+              <w:t>Rapide, config facile</w:t>
+            </w:r>
+          </w:p>
+        </w:tc>
+        <w:tc>
+          <w:tcPr>
+            <w:tcW w:w="3131" w:type="dxa"/>
+          </w:tcPr>
+          <w:p>
+            <w:pPr>
+              <w:pStyle w:val="Retraitcorpsdetexte3"/>
+              <w:ind w:left="0"/>
+            </w:pPr>
+            <w:r>
+              <w:t>Ne fais pas d’analyse de sécurité en profondeur</w:t>
+            </w:r>
+          </w:p>
+        </w:tc>
+      </w:tr>
+      <w:tr>
+        <w:tc>
+          <w:tcPr>
+            <w:tcW w:w="2268" w:type="dxa"/>
+          </w:tcPr>
+          <w:p>
+            <w:pPr>
+              <w:pStyle w:val="Retraitcorpsdetexte3"/>
+              <w:ind w:left="0"/>
+            </w:pPr>
+            <w:r>
               <w:t>SonarQube</w:t>
             </w:r>
           </w:p>
         </w:tc>
         <w:tc>
           <w:tcPr>
-            <w:tcW w:w="1545" w:type="dxa"/>
+            <w:tcW w:w="4949" w:type="dxa"/>
           </w:tcPr>
           <w:p>
             <w:pPr>
-              <w:pStyle w:val="Retraitcorpsdetexte"/>
+              <w:pStyle w:val="Retraitcorpsdetexte3"/>
               <w:ind w:left="0"/>
-              <w:rPr>
-                <w:lang w:val="en-US"/>
-              </w:rPr>
             </w:pPr>
             <w:r>
-              <w:rPr>
-                <w:lang w:val="en-US"/>
-              </w:rPr>
-              <w:t>SAST</w:t>
+              <w:t>Très complet, bonne interface</w:t>
             </w:r>
           </w:p>
         </w:tc>
         <w:tc>
           <w:tcPr>
-            <w:tcW w:w="1544" w:type="dxa"/>
+            <w:tcW w:w="3131" w:type="dxa"/>
           </w:tcPr>
           <w:p>
             <w:pPr>
-              <w:pStyle w:val="Retraitcorpsdetexte"/>
+              <w:pStyle w:val="Retraitcorpsdetexte3"/>
               <w:ind w:left="0"/>
-              <w:rPr>
-                <w:lang w:val="en-US"/>
-              </w:rPr>
             </w:pPr>
-          </w:p>
-        </w:tc>
-        <w:tc>
-          <w:tcPr>
-            <w:tcW w:w="1544" w:type="dxa"/>
-          </w:tcPr>
-          <w:p>
-            <w:pPr>
-              <w:pStyle w:val="Retraitcorpsdetexte"/>
-              <w:ind w:left="0"/>
-              <w:rPr>
-                <w:lang w:val="en-US"/>
-              </w:rPr>
-            </w:pPr>
-          </w:p>
-        </w:tc>
-        <w:tc>
-          <w:tcPr>
-            <w:tcW w:w="1544" w:type="dxa"/>
-          </w:tcPr>
-          <w:p>
-            <w:pPr>
-              <w:pStyle w:val="Retraitcorpsdetexte"/>
-              <w:ind w:left="0"/>
-              <w:rPr>
-                <w:lang w:val="en-US"/>
-              </w:rPr>
-            </w:pPr>
+            <w:r>
+              <w:t>Config lourde, version cloud limitée</w:t>
+            </w:r>
           </w:p>
         </w:tc>
       </w:tr>
       <w:tr>
         <w:tc>
           <w:tcPr>
-            <w:tcW w:w="1749" w:type="dxa"/>
+            <w:tcW w:w="2268" w:type="dxa"/>
           </w:tcPr>
           <w:p>
             <w:pPr>
-              <w:pStyle w:val="Retraitcorpsdetexte"/>
+              <w:pStyle w:val="Retraitcorpsdetexte3"/>
               <w:ind w:left="0"/>
-              <w:rPr>
-                <w:lang w:val="en-US"/>
-              </w:rPr>
             </w:pPr>
             <w:r>
-              <w:rPr>
-                <w:lang w:val="en-US"/>
-              </w:rPr>
-              <w:t>Github Security</w:t>
+              <w:t>Semgrep</w:t>
             </w:r>
           </w:p>
         </w:tc>
         <w:tc>
           <w:tcPr>
-            <w:tcW w:w="1545" w:type="dxa"/>
+            <w:tcW w:w="4949" w:type="dxa"/>
           </w:tcPr>
           <w:p>
             <w:pPr>
-              <w:pStyle w:val="Retraitcorpsdetexte"/>
+              <w:pStyle w:val="Retraitcorpsdetexte3"/>
               <w:ind w:left="0"/>
-              <w:rPr>
-                <w:lang w:val="en-US"/>
-              </w:rPr>
             </w:pPr>
             <w:r>
-              <w:rPr>
-                <w:lang w:val="en-US"/>
-              </w:rPr>
-              <w:t>SAST/SCA/SS</w:t>
+              <w:t>Très rapide, facile à intégrer à GitHub Actions</w:t>
             </w:r>
           </w:p>
         </w:tc>
         <w:tc>
           <w:tcPr>
-            <w:tcW w:w="1544" w:type="dxa"/>
+            <w:tcW w:w="3131" w:type="dxa"/>
           </w:tcPr>
           <w:p>
             <w:pPr>
-              <w:pStyle w:val="Retraitcorpsdetexte"/>
+              <w:pStyle w:val="Retraitcorpsdetexte3"/>
               <w:ind w:left="0"/>
-              <w:rPr>
-                <w:lang w:val="en-US"/>
-              </w:rPr>
             </w:pPr>
-          </w:p>
-        </w:tc>
-        <w:tc>
-          <w:tcPr>
-            <w:tcW w:w="1544" w:type="dxa"/>
-          </w:tcPr>
-          <w:p>
-            <w:pPr>
-              <w:pStyle w:val="Retraitcorpsdetexte"/>
-              <w:ind w:left="0"/>
-              <w:rPr>
-                <w:lang w:val="en-US"/>
-              </w:rPr>
-            </w:pPr>
-          </w:p>
-        </w:tc>
-        <w:tc>
-          <w:tcPr>
-            <w:tcW w:w="1544" w:type="dxa"/>
-          </w:tcPr>
-          <w:p>
-            <w:pPr>
-              <w:pStyle w:val="Retraitcorpsdetexte"/>
-              <w:ind w:left="0"/>
-              <w:rPr>
-                <w:lang w:val="en-US"/>
-              </w:rPr>
-            </w:pPr>
+            <w:r>
+              <w:t xml:space="preserve">Détection limité sur </w:t>
+            </w:r>
+            <w:r>
+              <w:t>un projet complexe</w:t>
+            </w:r>
           </w:p>
         </w:tc>
       </w:tr>
       <w:tr>
         <w:tc>
           <w:tcPr>
-            <w:tcW w:w="1749" w:type="dxa"/>
+            <w:tcW w:w="2268" w:type="dxa"/>
           </w:tcPr>
           <w:p>
             <w:pPr>
-              <w:pStyle w:val="Retraitcorpsdetexte"/>
+              <w:pStyle w:val="Retraitcorpsdetexte3"/>
               <w:ind w:left="0"/>
-              <w:rPr>
-                <w:lang w:val="en-US"/>
-              </w:rPr>
             </w:pPr>
             <w:r>
-              <w:rPr>
-                <w:lang w:val="en-US"/>
-              </w:rPr>
-              <w:t>DeepSource</w:t>
+              <w:t>CodeQL</w:t>
             </w:r>
           </w:p>
         </w:tc>
         <w:tc>
           <w:tcPr>
-            <w:tcW w:w="1545" w:type="dxa"/>
+            <w:tcW w:w="4949" w:type="dxa"/>
           </w:tcPr>
           <w:p>
             <w:pPr>
-              <w:pStyle w:val="Retraitcorpsdetexte"/>
+              <w:pStyle w:val="Retraitcorpsdetexte3"/>
               <w:ind w:left="0"/>
-              <w:rPr>
-                <w:lang w:val="en-US"/>
-              </w:rPr>
             </w:pPr>
             <w:r>
-              <w:rPr>
-                <w:lang w:val="en-US"/>
-              </w:rPr>
-              <w:t>SAST</w:t>
+              <w:t>Analyse profonde, intégré à GitHub</w:t>
             </w:r>
           </w:p>
         </w:tc>
         <w:tc>
           <w:tcPr>
-            <w:tcW w:w="1544" w:type="dxa"/>
+            <w:tcW w:w="3131" w:type="dxa"/>
           </w:tcPr>
           <w:p>
             <w:pPr>
-              <w:pStyle w:val="Retraitcorpsdetexte"/>
+              <w:pStyle w:val="Retraitcorpsdetexte3"/>
               <w:ind w:left="0"/>
-              <w:rPr>
-                <w:lang w:val="en-US"/>
-              </w:rPr>
+            </w:pPr>
+          </w:p>
+        </w:tc>
+      </w:tr>
+    </w:tbl>
+    <w:p>
+      <w:pPr>
+        <w:pStyle w:val="Retraitcorpsdetexte3"/>
+      </w:pPr>
+    </w:p>
+    <w:p>
+      <w:pPr>
+        <w:pStyle w:val="Titre3"/>
+      </w:pPr>
+      <w:r>
+        <w:t>SS: Secret Scanning</w:t>
+      </w:r>
+      <w:r>
+        <w:t xml:space="preserve"> – Détection de mot </w:t>
+      </w:r>
+      <w:r>
+        <w:t>de passe/clés api/token</w:t>
+      </w:r>
+    </w:p>
+    <w:tbl>
+      <w:tblPr>
+        <w:tblStyle w:val="Grilledutableau"/>
+        <w:tblW w:w="10348" w:type="dxa"/>
+        <w:tblInd w:w="-572" w:type="dxa"/>
+        <w:tblLook w:val="04A0" w:firstRow="1" w:lastRow="0" w:firstColumn="1" w:lastColumn="0" w:noHBand="0" w:noVBand="1"/>
+      </w:tblPr>
+      <w:tblGrid>
+        <w:gridCol w:w="2268"/>
+        <w:gridCol w:w="4949"/>
+        <w:gridCol w:w="3131"/>
+      </w:tblGrid>
+      <w:tr>
+        <w:tc>
+          <w:tcPr>
+            <w:tcW w:w="2268" w:type="dxa"/>
+          </w:tcPr>
+          <w:p>
+            <w:pPr>
+              <w:pStyle w:val="Retraitcorpsdetexte3"/>
+              <w:ind w:left="0"/>
             </w:pPr>
           </w:p>
         </w:tc>
         <w:tc>
           <w:tcPr>
-            <w:tcW w:w="1544" w:type="dxa"/>
+            <w:tcW w:w="4949" w:type="dxa"/>
           </w:tcPr>
           <w:p>
             <w:pPr>
-              <w:pStyle w:val="Retraitcorpsdetexte"/>
+              <w:pStyle w:val="Retraitcorpsdetexte3"/>
               <w:ind w:left="0"/>
-              <w:rPr>
-                <w:lang w:val="en-US"/>
-              </w:rPr>
+              <w:jc w:val="center"/>
             </w:pPr>
+            <w:r>
+              <w:t>Avantages</w:t>
+            </w:r>
           </w:p>
         </w:tc>
         <w:tc>
           <w:tcPr>
-            <w:tcW w:w="1544" w:type="dxa"/>
+            <w:tcW w:w="3131" w:type="dxa"/>
           </w:tcPr>
           <w:p>
             <w:pPr>
-              <w:pStyle w:val="Retraitcorpsdetexte"/>
+              <w:pStyle w:val="Retraitcorpsdetexte3"/>
               <w:ind w:left="0"/>
-              <w:rPr>
-                <w:lang w:val="en-US"/>
-              </w:rPr>
+              <w:jc w:val="center"/>
             </w:pPr>
+            <w:r>
+              <w:t>Inconvenients</w:t>
+            </w:r>
           </w:p>
         </w:tc>
       </w:tr>
       <w:tr>
         <w:tc>
           <w:tcPr>
-            <w:tcW w:w="1749" w:type="dxa"/>
+            <w:tcW w:w="2268" w:type="dxa"/>
           </w:tcPr>
           <w:p>
             <w:pPr>
-              <w:pStyle w:val="Retraitcorpsdetexte"/>
+              <w:pStyle w:val="Retraitcorpsdetexte3"/>
               <w:ind w:left="0"/>
-              <w:rPr>
-                <w:lang w:val="en-US"/>
-              </w:rPr>
             </w:pPr>
             <w:r>
-              <w:rPr>
-                <w:lang w:val="en-US"/>
-              </w:rPr>
-              <w:t>Trufflehog</w:t>
+              <w:t>Gitleaks</w:t>
             </w:r>
           </w:p>
         </w:tc>
         <w:tc>
           <w:tcPr>
-            <w:tcW w:w="1545" w:type="dxa"/>
+            <w:tcW w:w="4949" w:type="dxa"/>
           </w:tcPr>
           <w:p>
             <w:pPr>
-              <w:pStyle w:val="Retraitcorpsdetexte"/>
+              <w:pStyle w:val="Retraitcorpsdetexte3"/>
               <w:ind w:left="0"/>
-              <w:rPr>
-                <w:lang w:val="en-US"/>
-              </w:rPr>
             </w:pPr>
             <w:r>
-              <w:rPr>
-                <w:lang w:val="en-US"/>
-              </w:rPr>
-              <w:t>SS</w:t>
+              <w:t>Perfomant, scans rapides</w:t>
             </w:r>
           </w:p>
         </w:tc>
         <w:tc>
           <w:tcPr>
-            <w:tcW w:w="1544" w:type="dxa"/>
+            <w:tcW w:w="3131" w:type="dxa"/>
           </w:tcPr>
           <w:p>
             <w:pPr>
-              <w:pStyle w:val="Retraitcorpsdetexte"/>
+              <w:pStyle w:val="Retraitcorpsdetexte3"/>
               <w:ind w:left="0"/>
-              <w:rPr>
-                <w:lang w:val="en-US"/>
-              </w:rPr>
             </w:pPr>
-          </w:p>
-        </w:tc>
-        <w:tc>
-          <w:tcPr>
-            <w:tcW w:w="1544" w:type="dxa"/>
-          </w:tcPr>
-          <w:p>
-            <w:pPr>
-              <w:pStyle w:val="Retraitcorpsdetexte"/>
-              <w:ind w:left="0"/>
-              <w:rPr>
-                <w:lang w:val="en-US"/>
-              </w:rPr>
-            </w:pPr>
-          </w:p>
-        </w:tc>
-        <w:tc>
-          <w:tcPr>
-            <w:tcW w:w="1544" w:type="dxa"/>
-          </w:tcPr>
-          <w:p>
-            <w:pPr>
-              <w:pStyle w:val="Retraitcorpsdetexte"/>
-              <w:ind w:left="0"/>
-              <w:rPr>
-                <w:lang w:val="en-US"/>
-              </w:rPr>
-            </w:pPr>
+            <w:r>
+              <w:t>Besoin d’être bien configuré</w:t>
+            </w:r>
           </w:p>
         </w:tc>
       </w:tr>
       <w:tr>
         <w:tc>
           <w:tcPr>
-            <w:tcW w:w="1749" w:type="dxa"/>
+            <w:tcW w:w="2268" w:type="dxa"/>
           </w:tcPr>
           <w:p>
             <w:pPr>
-              <w:pStyle w:val="Retraitcorpsdetexte"/>
+              <w:pStyle w:val="Retraitcorpsdetexte3"/>
               <w:ind w:left="0"/>
-              <w:rPr>
-                <w:lang w:val="en-US"/>
-              </w:rPr>
             </w:pPr>
             <w:r>
-              <w:rPr>
-                <w:lang w:val="en-US"/>
-              </w:rPr>
-              <w:t>GitLeaks</w:t>
+              <w:t>GitHub Secret Scan</w:t>
             </w:r>
           </w:p>
         </w:tc>
         <w:tc>
           <w:tcPr>
-            <w:tcW w:w="1545" w:type="dxa"/>
+            <w:tcW w:w="4949" w:type="dxa"/>
           </w:tcPr>
           <w:p>
             <w:pPr>
-              <w:pStyle w:val="Retraitcorpsdetexte"/>
+              <w:pStyle w:val="Retraitcorpsdetexte3"/>
               <w:ind w:left="0"/>
-              <w:rPr>
-                <w:lang w:val="en-US"/>
-              </w:rPr>
             </w:pPr>
             <w:r>
-              <w:rPr>
-                <w:lang w:val="en-US"/>
-              </w:rPr>
-              <w:t>SS</w:t>
+              <w:t>Automatique, fiable, intégré à GitHub</w:t>
             </w:r>
           </w:p>
         </w:tc>
         <w:tc>
           <w:tcPr>
-            <w:tcW w:w="1544" w:type="dxa"/>
+            <w:tcW w:w="3131" w:type="dxa"/>
           </w:tcPr>
           <w:p>
             <w:pPr>
-              <w:pStyle w:val="Retraitcorpsdetexte"/>
+              <w:pStyle w:val="Retraitcorpsdetexte3"/>
               <w:ind w:left="0"/>
-              <w:rPr>
-                <w:lang w:val="en-US"/>
-              </w:rPr>
             </w:pPr>
-          </w:p>
-        </w:tc>
-        <w:tc>
-          <w:tcPr>
-            <w:tcW w:w="1544" w:type="dxa"/>
-          </w:tcPr>
-          <w:p>
-            <w:pPr>
-              <w:pStyle w:val="Retraitcorpsdetexte"/>
-              <w:ind w:left="0"/>
-              <w:rPr>
-                <w:lang w:val="en-US"/>
-              </w:rPr>
-            </w:pPr>
-          </w:p>
-        </w:tc>
-        <w:tc>
-          <w:tcPr>
-            <w:tcW w:w="1544" w:type="dxa"/>
-          </w:tcPr>
-          <w:p>
-            <w:pPr>
-              <w:pStyle w:val="Retraitcorpsdetexte"/>
-              <w:ind w:left="0"/>
-              <w:rPr>
-                <w:lang w:val="en-US"/>
-              </w:rPr>
-            </w:pPr>
+            <w:r>
+              <w:t>Limité aux types de secrets connus</w:t>
+            </w:r>
           </w:p>
         </w:tc>
       </w:tr>
       <w:tr>
         <w:tc>
           <w:tcPr>
-            <w:tcW w:w="1749" w:type="dxa"/>
+            <w:tcW w:w="2268" w:type="dxa"/>
           </w:tcPr>
           <w:p>
             <w:pPr>
-              <w:pStyle w:val="Retraitcorpsdetexte"/>
+              <w:pStyle w:val="Retraitcorpsdetexte3"/>
               <w:ind w:left="0"/>
-              <w:rPr>
-                <w:lang w:val="en-US"/>
-              </w:rPr>
             </w:pPr>
             <w:r>
-              <w:rPr>
-                <w:lang w:val="en-US"/>
-              </w:rPr>
+              <w:t>TruffleHog</w:t>
+            </w:r>
+          </w:p>
+        </w:tc>
+        <w:tc>
+          <w:tcPr>
+            <w:tcW w:w="4949" w:type="dxa"/>
+          </w:tcPr>
+          <w:p>
+            <w:pPr>
+              <w:pStyle w:val="Retraitcorpsdetexte3"/>
+              <w:ind w:left="0"/>
+            </w:pPr>
+            <w:r>
+              <w:t>Détection profonde</w:t>
+            </w:r>
+          </w:p>
+        </w:tc>
+        <w:tc>
+          <w:tcPr>
+            <w:tcW w:w="3131" w:type="dxa"/>
+          </w:tcPr>
+          <w:p>
+            <w:pPr>
+              <w:pStyle w:val="Retraitcorpsdetexte3"/>
+              <w:ind w:left="0"/>
+            </w:pPr>
+            <w:r>
+              <w:t>Beaucoup de faux positifs</w:t>
+            </w:r>
+          </w:p>
+        </w:tc>
+      </w:tr>
+      <w:tr>
+        <w:tc>
+          <w:tcPr>
+            <w:tcW w:w="2268" w:type="dxa"/>
+          </w:tcPr>
+          <w:p>
+            <w:pPr>
+              <w:pStyle w:val="Retraitcorpsdetexte3"/>
+              <w:ind w:left="0"/>
+            </w:pPr>
+          </w:p>
+        </w:tc>
+        <w:tc>
+          <w:tcPr>
+            <w:tcW w:w="4949" w:type="dxa"/>
+          </w:tcPr>
+          <w:p>
+            <w:pPr>
+              <w:pStyle w:val="Retraitcorpsdetexte3"/>
+              <w:ind w:left="0"/>
+            </w:pPr>
+          </w:p>
+        </w:tc>
+        <w:tc>
+          <w:tcPr>
+            <w:tcW w:w="3131" w:type="dxa"/>
+          </w:tcPr>
+          <w:p>
+            <w:pPr>
+              <w:pStyle w:val="Retraitcorpsdetexte3"/>
+              <w:ind w:left="0"/>
+            </w:pPr>
+          </w:p>
+        </w:tc>
+      </w:tr>
+    </w:tbl>
+    <w:p>
+      <w:pPr>
+        <w:pStyle w:val="Retraitcorpsdetexte3"/>
+      </w:pPr>
+    </w:p>
+    <w:p>
+      <w:pPr>
+        <w:pStyle w:val="Retraitcorpsdetexte3"/>
+      </w:pPr>
+    </w:p>
+    <w:p>
+      <w:pPr>
+        <w:pStyle w:val="Retraitcorpsdetexte3"/>
+      </w:pPr>
+    </w:p>
+    <w:p>
+      <w:pPr>
+        <w:pStyle w:val="Titre3"/>
+      </w:pPr>
+      <w:r>
+        <w:lastRenderedPageBreak/>
+        <w:t>CS : Container Security</w:t>
+      </w:r>
+    </w:p>
+    <w:tbl>
+      <w:tblPr>
+        <w:tblStyle w:val="Grilledutableau"/>
+        <w:tblW w:w="10348" w:type="dxa"/>
+        <w:tblInd w:w="-572" w:type="dxa"/>
+        <w:tblLook w:val="04A0" w:firstRow="1" w:lastRow="0" w:firstColumn="1" w:lastColumn="0" w:noHBand="0" w:noVBand="1"/>
+      </w:tblPr>
+      <w:tblGrid>
+        <w:gridCol w:w="2268"/>
+        <w:gridCol w:w="4949"/>
+        <w:gridCol w:w="3131"/>
+      </w:tblGrid>
+      <w:tr>
+        <w:tc>
+          <w:tcPr>
+            <w:tcW w:w="2268" w:type="dxa"/>
+          </w:tcPr>
+          <w:p>
+            <w:pPr>
+              <w:pStyle w:val="Retraitcorpsdetexte3"/>
+              <w:ind w:left="0"/>
+            </w:pPr>
+          </w:p>
+        </w:tc>
+        <w:tc>
+          <w:tcPr>
+            <w:tcW w:w="4949" w:type="dxa"/>
+          </w:tcPr>
+          <w:p>
+            <w:pPr>
+              <w:pStyle w:val="Retraitcorpsdetexte3"/>
+              <w:ind w:left="0"/>
+              <w:jc w:val="center"/>
+            </w:pPr>
+            <w:r>
+              <w:t>Avantages</w:t>
+            </w:r>
+          </w:p>
+        </w:tc>
+        <w:tc>
+          <w:tcPr>
+            <w:tcW w:w="3131" w:type="dxa"/>
+          </w:tcPr>
+          <w:p>
+            <w:pPr>
+              <w:pStyle w:val="Retraitcorpsdetexte3"/>
+              <w:ind w:left="0"/>
+              <w:jc w:val="center"/>
+            </w:pPr>
+            <w:r>
+              <w:t>Inconvenients</w:t>
+            </w:r>
+          </w:p>
+        </w:tc>
+      </w:tr>
+      <w:tr>
+        <w:tc>
+          <w:tcPr>
+            <w:tcW w:w="2268" w:type="dxa"/>
+          </w:tcPr>
+          <w:p>
+            <w:pPr>
+              <w:pStyle w:val="Retraitcorpsdetexte3"/>
+              <w:ind w:left="0"/>
+            </w:pPr>
+            <w:r>
               <w:t>Trivy</w:t>
             </w:r>
           </w:p>
         </w:tc>
         <w:tc>
           <w:tcPr>
-            <w:tcW w:w="1545" w:type="dxa"/>
+            <w:tcW w:w="4949" w:type="dxa"/>
           </w:tcPr>
           <w:p>
             <w:pPr>
-              <w:pStyle w:val="Retraitcorpsdetexte"/>
+              <w:pStyle w:val="Retraitcorpsdetexte3"/>
               <w:ind w:left="0"/>
-              <w:rPr>
-                <w:lang w:val="en-US"/>
-              </w:rPr>
             </w:pPr>
             <w:r>
-              <w:rPr>
-                <w:lang w:val="en-US"/>
-              </w:rPr>
-              <w:t>CS</w:t>
+              <w:t>Analyse les images, packages et config très rapidement</w:t>
             </w:r>
           </w:p>
         </w:tc>
         <w:tc>
           <w:tcPr>
-            <w:tcW w:w="1544" w:type="dxa"/>
+            <w:tcW w:w="3131" w:type="dxa"/>
           </w:tcPr>
           <w:p>
             <w:pPr>
-              <w:pStyle w:val="Retraitcorpsdetexte"/>
+              <w:pStyle w:val="Retraitcorpsdetexte3"/>
               <w:ind w:left="0"/>
-              <w:rPr>
-                <w:lang w:val="en-US"/>
-              </w:rPr>
             </w:pPr>
+            <w:r>
+              <w:t>Trop détaillés</w:t>
+            </w:r>
+          </w:p>
+        </w:tc>
+      </w:tr>
+      <w:tr>
+        <w:tc>
+          <w:tcPr>
+            <w:tcW w:w="2268" w:type="dxa"/>
+          </w:tcPr>
+          <w:p>
+            <w:pPr>
+              <w:pStyle w:val="Retraitcorpsdetexte3"/>
+              <w:ind w:left="0"/>
+            </w:pPr>
+            <w:r>
+              <w:t>Hadolint</w:t>
+            </w:r>
           </w:p>
         </w:tc>
         <w:tc>
           <w:tcPr>
-            <w:tcW w:w="1544" w:type="dxa"/>
+            <w:tcW w:w="4949" w:type="dxa"/>
           </w:tcPr>
           <w:p>
             <w:pPr>
-              <w:pStyle w:val="Retraitcorpsdetexte"/>
+              <w:pStyle w:val="Retraitcorpsdetexte3"/>
               <w:ind w:left="0"/>
-              <w:rPr>
-                <w:lang w:val="en-US"/>
-              </w:rPr>
             </w:pPr>
+            <w:r>
+              <w:t xml:space="preserve">Lint pour Docker, </w:t>
+            </w:r>
+            <w:r>
+              <w:t>rapide</w:t>
+            </w:r>
           </w:p>
         </w:tc>
         <w:tc>
           <w:tcPr>
-            <w:tcW w:w="1544" w:type="dxa"/>
+            <w:tcW w:w="3131" w:type="dxa"/>
           </w:tcPr>
           <w:p>
             <w:pPr>
-              <w:pStyle w:val="Retraitcorpsdetexte"/>
+              <w:pStyle w:val="Retraitcorpsdetexte3"/>
               <w:ind w:left="0"/>
-              <w:rPr>
-                <w:lang w:val="en-US"/>
-              </w:rPr>
             </w:pPr>
+            <w:r>
+              <w:t>Ne détecte pas les CVE</w:t>
+            </w:r>
+          </w:p>
+        </w:tc>
+      </w:tr>
+      <w:tr>
+        <w:tc>
+          <w:tcPr>
+            <w:tcW w:w="2268" w:type="dxa"/>
+          </w:tcPr>
+          <w:p>
+            <w:pPr>
+              <w:pStyle w:val="Retraitcorpsdetexte3"/>
+              <w:ind w:left="0"/>
+            </w:pPr>
+            <w:r>
+              <w:t>Snyk Container</w:t>
+            </w:r>
+          </w:p>
+        </w:tc>
+        <w:tc>
+          <w:tcPr>
+            <w:tcW w:w="4949" w:type="dxa"/>
+          </w:tcPr>
+          <w:p>
+            <w:pPr>
+              <w:pStyle w:val="Retraitcorpsdetexte3"/>
+              <w:ind w:left="0"/>
+            </w:pPr>
+            <w:r>
+              <w:t>Très complet, suggestions automatiques, intégration native avec GitHub Actions, bonne interface</w:t>
+            </w:r>
+          </w:p>
+        </w:tc>
+        <w:tc>
+          <w:tcPr>
+            <w:tcW w:w="3131" w:type="dxa"/>
+          </w:tcPr>
+          <w:p>
+            <w:pPr>
+              <w:pStyle w:val="Retraitcorpsdetexte3"/>
+              <w:ind w:left="0"/>
+            </w:pPr>
+            <w:r>
+              <w:t>Gratuit limité</w:t>
+            </w:r>
           </w:p>
         </w:tc>
       </w:tr>
     </w:tbl>
     <w:p>
       <w:pPr>
+        <w:pStyle w:val="Retraitcorpsdetexte3"/>
+      </w:pPr>
+    </w:p>
+    <w:p>
+      <w:pPr>
         <w:pStyle w:val="Retraitcorpsdetexte"/>
       </w:pPr>
-      <w:r>
-        <w:t>SCA: Software Composition Analysis</w:t>
-      </w:r>
-      <w:r>
-        <w:t xml:space="preserve"> – Analyse de</w:t>
-      </w:r>
-      <w:r>
-        <w:t>s dépendances</w:t>
-      </w:r>
     </w:p>
     <w:p>
       <w:pPr>
         <w:pStyle w:val="Retraitcorpsdetexte"/>
       </w:pPr>
-      <w:r>
-        <w:t>SAST: Static Application Security Testing</w:t>
-      </w:r>
-      <w:r>
-        <w:t xml:space="preserve"> – Analyse du code source</w:t>
-      </w:r>
-    </w:p>
-    <w:p>
-      <w:pPr>
-        <w:pStyle w:val="Retraitcorpsdetexte"/>
-      </w:pPr>
-      <w:r>
-        <w:t>SS: Secret Scanning</w:t>
-      </w:r>
-      <w:r>
-        <w:t xml:space="preserve"> – Détection de mot </w:t>
-      </w:r>
-      <w:r>
-        <w:t>de passe/clés api/token</w:t>
-      </w:r>
-    </w:p>
-    <w:p>
-      <w:pPr>
-        <w:pStyle w:val="Retraitcorpsdetexte"/>
-      </w:pPr>
-      <w:r>
-        <w:t>CS : Container Security</w:t>
-      </w:r>
     </w:p>
     <w:p>
       <w:pPr>
         <w:pStyle w:val="Titre1"/>
       </w:pPr>
       <w:r>
-        <w:lastRenderedPageBreak/>
         <w:t>Conclusion</w:t>
       </w:r>
       <w:bookmarkEnd w:id="13"/>
@@ -5337,8 +5734,8 @@
       </w:r>
     </w:p>
     <w:sectPr>
-      <w:headerReference w:type="default" r:id="rId22"/>
-      <w:footerReference w:type="default" r:id="rId23"/>
+      <w:headerReference w:type="default" r:id="rId23"/>
+      <w:footerReference w:type="default" r:id="rId24"/>
       <w:pgSz w:w="11906" w:h="16838" w:code="9"/>
       <w:pgMar w:top="1418" w:right="1418" w:bottom="1418" w:left="1418" w:header="709" w:footer="709" w:gutter="0"/>
       <w:cols w:space="708"/>
@@ -5805,7 +6202,7 @@
               <w:noProof/>
               <w:szCs w:val="16"/>
             </w:rPr>
-            <w:t>06.11.2025 12:11</w:t>
+            <w:t>17.11.2025 14:24</w:t>
           </w:r>
           <w:r>
             <w:rPr>
@@ -6017,7 +6414,7 @@
         <v:path o:extrusionok="f" gradientshapeok="t" o:connecttype="rect"/>
         <o:lock v:ext="edit" aspectratio="t"/>
       </v:shapetype>
-      <v:shape id="_x0000_i1106" type="#_x0000_t75" style="width:12pt;height:12pt" o:bullet="t">
+      <v:shape id="_x0000_i1162" type="#_x0000_t75" style="width:12pt;height:12pt" o:bullet="t">
         <v:imagedata r:id="rId1" o:title="BD10263_"/>
       </v:shape>
     </w:pict>
@@ -8813,6 +9210,119 @@
     </w:lvl>
   </w:abstractNum>
   <w:abstractNum w:abstractNumId="34" w15:restartNumberingAfterBreak="0">
+    <w:nsid w:val="5F533CEE"/>
+    <w:multiLevelType w:val="hybridMultilevel"/>
+    <w:tmpl w:val="67E6621C"/>
+    <w:lvl w:ilvl="0" w:tplc="100C000B">
+      <w:start w:val="1"/>
+      <w:numFmt w:val="bullet"/>
+      <w:lvlText w:val=""/>
+      <w:lvlJc w:val="left"/>
+      <w:pPr>
+        <w:ind w:left="2534" w:hanging="360"/>
+      </w:pPr>
+      <w:rPr>
+        <w:rFonts w:ascii="Wingdings" w:hAnsi="Wingdings" w:hint="default"/>
+      </w:rPr>
+    </w:lvl>
+    <w:lvl w:ilvl="1" w:tplc="100C0003" w:tentative="1">
+      <w:start w:val="1"/>
+      <w:numFmt w:val="bullet"/>
+      <w:lvlText w:val="o"/>
+      <w:lvlJc w:val="left"/>
+      <w:pPr>
+        <w:ind w:left="3254" w:hanging="360"/>
+      </w:pPr>
+      <w:rPr>
+        <w:rFonts w:ascii="Courier New" w:hAnsi="Courier New" w:cs="Courier New" w:hint="default"/>
+      </w:rPr>
+    </w:lvl>
+    <w:lvl w:ilvl="2" w:tplc="100C0005" w:tentative="1">
+      <w:start w:val="1"/>
+      <w:numFmt w:val="bullet"/>
+      <w:lvlText w:val=""/>
+      <w:lvlJc w:val="left"/>
+      <w:pPr>
+        <w:ind w:left="3974" w:hanging="360"/>
+      </w:pPr>
+      <w:rPr>
+        <w:rFonts w:ascii="Wingdings" w:hAnsi="Wingdings" w:hint="default"/>
+      </w:rPr>
+    </w:lvl>
+    <w:lvl w:ilvl="3" w:tplc="100C0001" w:tentative="1">
+      <w:start w:val="1"/>
+      <w:numFmt w:val="bullet"/>
+      <w:lvlText w:val=""/>
+      <w:lvlJc w:val="left"/>
+      <w:pPr>
+        <w:ind w:left="4694" w:hanging="360"/>
+      </w:pPr>
+      <w:rPr>
+        <w:rFonts w:ascii="Symbol" w:hAnsi="Symbol" w:hint="default"/>
+      </w:rPr>
+    </w:lvl>
+    <w:lvl w:ilvl="4" w:tplc="100C0003" w:tentative="1">
+      <w:start w:val="1"/>
+      <w:numFmt w:val="bullet"/>
+      <w:lvlText w:val="o"/>
+      <w:lvlJc w:val="left"/>
+      <w:pPr>
+        <w:ind w:left="5414" w:hanging="360"/>
+      </w:pPr>
+      <w:rPr>
+        <w:rFonts w:ascii="Courier New" w:hAnsi="Courier New" w:cs="Courier New" w:hint="default"/>
+      </w:rPr>
+    </w:lvl>
+    <w:lvl w:ilvl="5" w:tplc="100C0005" w:tentative="1">
+      <w:start w:val="1"/>
+      <w:numFmt w:val="bullet"/>
+      <w:lvlText w:val=""/>
+      <w:lvlJc w:val="left"/>
+      <w:pPr>
+        <w:ind w:left="6134" w:hanging="360"/>
+      </w:pPr>
+      <w:rPr>
+        <w:rFonts w:ascii="Wingdings" w:hAnsi="Wingdings" w:hint="default"/>
+      </w:rPr>
+    </w:lvl>
+    <w:lvl w:ilvl="6" w:tplc="100C0001" w:tentative="1">
+      <w:start w:val="1"/>
+      <w:numFmt w:val="bullet"/>
+      <w:lvlText w:val=""/>
+      <w:lvlJc w:val="left"/>
+      <w:pPr>
+        <w:ind w:left="6854" w:hanging="360"/>
+      </w:pPr>
+      <w:rPr>
+        <w:rFonts w:ascii="Symbol" w:hAnsi="Symbol" w:hint="default"/>
+      </w:rPr>
+    </w:lvl>
+    <w:lvl w:ilvl="7" w:tplc="100C0003" w:tentative="1">
+      <w:start w:val="1"/>
+      <w:numFmt w:val="bullet"/>
+      <w:lvlText w:val="o"/>
+      <w:lvlJc w:val="left"/>
+      <w:pPr>
+        <w:ind w:left="7574" w:hanging="360"/>
+      </w:pPr>
+      <w:rPr>
+        <w:rFonts w:ascii="Courier New" w:hAnsi="Courier New" w:cs="Courier New" w:hint="default"/>
+      </w:rPr>
+    </w:lvl>
+    <w:lvl w:ilvl="8" w:tplc="100C0005" w:tentative="1">
+      <w:start w:val="1"/>
+      <w:numFmt w:val="bullet"/>
+      <w:lvlText w:val=""/>
+      <w:lvlJc w:val="left"/>
+      <w:pPr>
+        <w:ind w:left="8294" w:hanging="360"/>
+      </w:pPr>
+      <w:rPr>
+        <w:rFonts w:ascii="Wingdings" w:hAnsi="Wingdings" w:hint="default"/>
+      </w:rPr>
+    </w:lvl>
+  </w:abstractNum>
+  <w:abstractNum w:abstractNumId="35" w15:restartNumberingAfterBreak="0">
     <w:nsid w:val="62D43B39"/>
     <w:multiLevelType w:val="hybridMultilevel"/>
     <w:tmpl w:val="5FE42158"/>
@@ -8827,7 +9337,7 @@
         <w:rFonts w:ascii="Century Gothic" w:eastAsia="Times New Roman" w:hAnsi="Century Gothic" w:cs="Times New Roman" w:hint="default"/>
       </w:rPr>
     </w:lvl>
-    <w:lvl w:ilvl="1" w:tplc="100C0003" w:tentative="1">
+    <w:lvl w:ilvl="1" w:tplc="100C0003">
       <w:start w:val="1"/>
       <w:numFmt w:val="bullet"/>
       <w:lvlText w:val="o"/>
@@ -8924,7 +9434,7 @@
       </w:rPr>
     </w:lvl>
   </w:abstractNum>
-  <w:abstractNum w:abstractNumId="35" w15:restartNumberingAfterBreak="0">
+  <w:abstractNum w:abstractNumId="36" w15:restartNumberingAfterBreak="0">
     <w:nsid w:val="63A9062F"/>
     <w:multiLevelType w:val="multilevel"/>
     <w:tmpl w:val="DCCE794A"/>
@@ -9064,7 +9574,7 @@
       </w:rPr>
     </w:lvl>
   </w:abstractNum>
-  <w:abstractNum w:abstractNumId="36" w15:restartNumberingAfterBreak="0">
+  <w:abstractNum w:abstractNumId="37" w15:restartNumberingAfterBreak="0">
     <w:nsid w:val="643F0961"/>
     <w:multiLevelType w:val="multilevel"/>
     <w:tmpl w:val="100C0021"/>
@@ -9177,7 +9687,7 @@
       </w:rPr>
     </w:lvl>
   </w:abstractNum>
-  <w:abstractNum w:abstractNumId="37" w15:restartNumberingAfterBreak="0">
+  <w:abstractNum w:abstractNumId="38" w15:restartNumberingAfterBreak="0">
     <w:nsid w:val="6D6476B9"/>
     <w:multiLevelType w:val="multilevel"/>
     <w:tmpl w:val="100C0023"/>
@@ -9264,7 +9774,7 @@
       </w:pPr>
     </w:lvl>
   </w:abstractNum>
-  <w:abstractNum w:abstractNumId="38" w15:restartNumberingAfterBreak="0">
+  <w:abstractNum w:abstractNumId="39" w15:restartNumberingAfterBreak="0">
     <w:nsid w:val="70C03573"/>
     <w:multiLevelType w:val="multilevel"/>
     <w:tmpl w:val="100C0021"/>
@@ -9377,7 +9887,7 @@
       </w:rPr>
     </w:lvl>
   </w:abstractNum>
-  <w:abstractNum w:abstractNumId="39" w15:restartNumberingAfterBreak="0">
+  <w:abstractNum w:abstractNumId="40" w15:restartNumberingAfterBreak="0">
     <w:nsid w:val="7855280F"/>
     <w:multiLevelType w:val="hybridMultilevel"/>
     <w:tmpl w:val="0E4E06FA"/>
@@ -9490,7 +10000,7 @@
       </w:rPr>
     </w:lvl>
   </w:abstractNum>
-  <w:abstractNum w:abstractNumId="40" w15:restartNumberingAfterBreak="0">
+  <w:abstractNum w:abstractNumId="41" w15:restartNumberingAfterBreak="0">
     <w:nsid w:val="79CD09A9"/>
     <w:multiLevelType w:val="multilevel"/>
     <w:tmpl w:val="100C0021"/>
@@ -9603,7 +10113,7 @@
       </w:rPr>
     </w:lvl>
   </w:abstractNum>
-  <w:abstractNum w:abstractNumId="41" w15:restartNumberingAfterBreak="0">
+  <w:abstractNum w:abstractNumId="42" w15:restartNumberingAfterBreak="0">
     <w:nsid w:val="7E7F1C51"/>
     <w:multiLevelType w:val="multilevel"/>
     <w:tmpl w:val="100C0021"/>
@@ -9726,10 +10236,10 @@
     <w:abstractNumId w:val="15"/>
   </w:num>
   <w:num w:numId="4" w16cid:durableId="360134042">
-    <w:abstractNumId w:val="35"/>
+    <w:abstractNumId w:val="36"/>
   </w:num>
   <w:num w:numId="5" w16cid:durableId="962613111">
-    <w:abstractNumId w:val="35"/>
+    <w:abstractNumId w:val="36"/>
   </w:num>
   <w:num w:numId="6" w16cid:durableId="662200471">
     <w:abstractNumId w:val="15"/>
@@ -9744,7 +10254,7 @@
     <w:abstractNumId w:val="15"/>
   </w:num>
   <w:num w:numId="10" w16cid:durableId="77407956">
-    <w:abstractNumId w:val="35"/>
+    <w:abstractNumId w:val="36"/>
   </w:num>
   <w:num w:numId="11" w16cid:durableId="1585608790">
     <w:abstractNumId w:val="15"/>
@@ -9768,16 +10278,16 @@
     <w:abstractNumId w:val="26"/>
   </w:num>
   <w:num w:numId="18" w16cid:durableId="228616638">
-    <w:abstractNumId w:val="41"/>
+    <w:abstractNumId w:val="42"/>
   </w:num>
   <w:num w:numId="19" w16cid:durableId="1487434245">
-    <w:abstractNumId w:val="38"/>
+    <w:abstractNumId w:val="39"/>
   </w:num>
   <w:num w:numId="20" w16cid:durableId="634221003">
     <w:abstractNumId w:val="10"/>
   </w:num>
   <w:num w:numId="21" w16cid:durableId="1864903057">
-    <w:abstractNumId w:val="36"/>
+    <w:abstractNumId w:val="37"/>
   </w:num>
   <w:num w:numId="22" w16cid:durableId="36273442">
     <w:abstractNumId w:val="25"/>
@@ -9807,7 +10317,7 @@
     <w:abstractNumId w:val="29"/>
   </w:num>
   <w:num w:numId="31" w16cid:durableId="1101876493">
-    <w:abstractNumId w:val="37"/>
+    <w:abstractNumId w:val="38"/>
   </w:num>
   <w:num w:numId="32" w16cid:durableId="643893910">
     <w:abstractNumId w:val="8"/>
@@ -9846,7 +10356,7 @@
     <w:abstractNumId w:val="24"/>
   </w:num>
   <w:num w:numId="44" w16cid:durableId="1161655011">
-    <w:abstractNumId w:val="40"/>
+    <w:abstractNumId w:val="41"/>
   </w:num>
   <w:num w:numId="45" w16cid:durableId="1883637362">
     <w:abstractNumId w:val="14"/>
@@ -9858,9 +10368,12 @@
     <w:abstractNumId w:val="32"/>
   </w:num>
   <w:num w:numId="48" w16cid:durableId="1134636218">
-    <w:abstractNumId w:val="39"/>
+    <w:abstractNumId w:val="40"/>
   </w:num>
   <w:num w:numId="49" w16cid:durableId="1097598219">
+    <w:abstractNumId w:val="35"/>
+  </w:num>
+  <w:num w:numId="50" w16cid:durableId="374429640">
     <w:abstractNumId w:val="34"/>
   </w:num>
   <w:numIdMacAtCleanup w:val="4"/>
@@ -10166,7 +10679,7 @@
   <w:style w:type="paragraph" w:default="1" w:styleId="Normal">
     <w:name w:val="Normal"/>
     <w:qFormat/>
-    <w:rsid w:val="00615583"/>
+    <w:rsid w:val="00D1475C"/>
   </w:style>
   <w:style w:type="paragraph" w:styleId="Titre1">
     <w:name w:val="heading 1"/>
@@ -10418,7 +10931,6 @@
   <w:style w:type="table" w:styleId="Grilledutableau">
     <w:name w:val="Table Grid"/>
     <w:basedOn w:val="TableauNormal"/>
-    <w:semiHidden/>
     <w:rsid w:val="00AE282D"/>
     <w:tblPr>
       <w:tblBorders>
@@ -10911,6 +11423,15 @@
       <w:contextualSpacing/>
     </w:pPr>
   </w:style>
+  <w:style w:type="character" w:styleId="Lienhypertextesuivivisit">
+    <w:name w:val="FollowedHyperlink"/>
+    <w:basedOn w:val="Policepardfaut"/>
+    <w:rsid w:val="00F80BE3"/>
+    <w:rPr>
+      <w:color w:val="800080" w:themeColor="followedHyperlink"/>
+      <w:u w:val="single"/>
+    </w:rPr>
+  </w:style>
 </w:styles>
 </file>
 
@@ -11201,10 +11722,6 @@
 </file>
 
 <file path=customXml/item1.xml><?xml version="1.0" encoding="utf-8"?>
-<b:Sources xmlns:b="http://schemas.openxmlformats.org/officeDocument/2006/bibliography" xmlns="http://schemas.openxmlformats.org/officeDocument/2006/bibliography" SelectedStyle="\APA.XSL" StyleName="APA"/>
-</file>
-
-<file path=customXml/item2.xml><?xml version="1.0" encoding="utf-8"?>
 <p:properties xmlns:p="http://schemas.microsoft.com/office/2006/metadata/properties" xmlns:xsi="http://www.w3.org/2001/XMLSchema-instance" xmlns:pc="http://schemas.microsoft.com/office/infopath/2007/PartnerControls">
   <documentManagement>
     <lcf76f155ced4ddcb4097134ff3c332f xmlns="bf2f2df3-a963-4452-b0e7-67dabc627c35">
@@ -11215,7 +11732,20 @@
 </p:properties>
 </file>
 
+<file path=customXml/item2.xml><?xml version="1.0" encoding="utf-8"?>
+<b:Sources xmlns:b="http://schemas.openxmlformats.org/officeDocument/2006/bibliography" xmlns="http://schemas.openxmlformats.org/officeDocument/2006/bibliography" SelectedStyle="\APA.XSL" StyleName="APA"/>
+</file>
+
 <file path=customXml/item3.xml><?xml version="1.0" encoding="utf-8"?>
+<?mso-contentType ?>
+<FormTemplates xmlns="http://schemas.microsoft.com/sharepoint/v3/contenttype/forms">
+  <Display>DocumentLibraryForm</Display>
+  <Edit>DocumentLibraryForm</Edit>
+  <New>DocumentLibraryForm</New>
+</FormTemplates>
+</file>
+
+<file path=customXml/item4.xml><?xml version="1.0" encoding="utf-8"?>
 <ct:contentTypeSchema xmlns:ct="http://schemas.microsoft.com/office/2006/metadata/contentType" xmlns:ma="http://schemas.microsoft.com/office/2006/metadata/properties/metaAttributes" ct:_="" ma:_="" ma:contentTypeName="Document" ma:contentTypeID="0x0101001ABD9BFFC9E543439C53A2705AE306EF" ma:contentTypeVersion="14" ma:contentTypeDescription="Crée un document." ma:contentTypeScope="" ma:versionID="41827e22f0a2406195029f3799eac37d">
   <xsd:schema xmlns:xsd="http://www.w3.org/2001/XMLSchema" xmlns:xs="http://www.w3.org/2001/XMLSchema" xmlns:p="http://schemas.microsoft.com/office/2006/metadata/properties" xmlns:ns2="bf2f2df3-a963-4452-b0e7-67dabc627c35" xmlns:ns3="f7d9f5a6-831d-4621-8c77-cbcaf993e406" targetNamespace="http://schemas.microsoft.com/office/2006/metadata/properties" ma:root="true" ma:fieldsID="b5448764cb5439448d1ea8eff3aff90d" ns2:_="" ns3:_="">
     <xsd:import namespace="bf2f2df3-a963-4452-b0e7-67dabc627c35"/>
@@ -11444,24 +11974,7 @@
 </ct:contentTypeSchema>
 </file>
 
-<file path=customXml/item4.xml><?xml version="1.0" encoding="utf-8"?>
-<?mso-contentType ?>
-<FormTemplates xmlns="http://schemas.microsoft.com/sharepoint/v3/contenttype/forms">
-  <Display>DocumentLibraryForm</Display>
-  <Edit>DocumentLibraryForm</Edit>
-  <New>DocumentLibraryForm</New>
-</FormTemplates>
-</file>
-
 <file path=customXml/itemProps1.xml><?xml version="1.0" encoding="utf-8"?>
-<ds:datastoreItem xmlns:ds="http://schemas.openxmlformats.org/officeDocument/2006/customXml" ds:itemID="{C8C35155-3E6A-4058-B6E4-303717845E3B}">
-  <ds:schemaRefs>
-    <ds:schemaRef ds:uri="http://schemas.openxmlformats.org/officeDocument/2006/bibliography"/>
-  </ds:schemaRefs>
-</ds:datastoreItem>
-</file>
-
-<file path=customXml/itemProps2.xml><?xml version="1.0" encoding="utf-8"?>
 <ds:datastoreItem xmlns:ds="http://schemas.openxmlformats.org/officeDocument/2006/customXml" ds:itemID="{4181FC95-92B5-446F-AE57-E4A44C8C450C}">
   <ds:schemaRefs>
     <ds:schemaRef ds:uri="http://schemas.microsoft.com/office/2006/metadata/properties"/>
@@ -11472,7 +11985,23 @@
 </ds:datastoreItem>
 </file>
 
+<file path=customXml/itemProps2.xml><?xml version="1.0" encoding="utf-8"?>
+<ds:datastoreItem xmlns:ds="http://schemas.openxmlformats.org/officeDocument/2006/customXml" ds:itemID="{C8C35155-3E6A-4058-B6E4-303717845E3B}">
+  <ds:schemaRefs>
+    <ds:schemaRef ds:uri="http://schemas.openxmlformats.org/officeDocument/2006/bibliography"/>
+  </ds:schemaRefs>
+</ds:datastoreItem>
+</file>
+
 <file path=customXml/itemProps3.xml><?xml version="1.0" encoding="utf-8"?>
+<ds:datastoreItem xmlns:ds="http://schemas.openxmlformats.org/officeDocument/2006/customXml" ds:itemID="{DF8E7934-3F3A-4F32-A7D4-1B248DBE707D}">
+  <ds:schemaRefs>
+    <ds:schemaRef ds:uri="http://schemas.microsoft.com/sharepoint/v3/contenttype/forms"/>
+  </ds:schemaRefs>
+</ds:datastoreItem>
+</file>
+
+<file path=customXml/itemProps4.xml><?xml version="1.0" encoding="utf-8"?>
 <ds:datastoreItem xmlns:ds="http://schemas.openxmlformats.org/officeDocument/2006/customXml" ds:itemID="{81FE595B-3A92-4484-A585-A4037F0DA599}">
   <ds:schemaRefs>
     <ds:schemaRef ds:uri="http://schemas.microsoft.com/office/2006/metadata/contentType"/>
@@ -11489,12 +12018,4 @@
     <ds:schemaRef ds:uri="http://schemas.microsoft.com/internal/obd"/>
   </ds:schemaRefs>
 </ds:datastoreItem>
-</file>
-
-<file path=customXml/itemProps4.xml><?xml version="1.0" encoding="utf-8"?>
-<ds:datastoreItem xmlns:ds="http://schemas.openxmlformats.org/officeDocument/2006/customXml" ds:itemID="{DF8E7934-3F3A-4F32-A7D4-1B248DBE707D}">
-  <ds:schemaRefs>
-    <ds:schemaRef ds:uri="http://schemas.microsoft.com/sharepoint/v3/contenttype/forms"/>
-  </ds:schemaRefs>
-</ds:datastoreItem>
 </file>
</xml_diff>